<commit_message>
Added Project and labs
</commit_message>
<xml_diff>
--- a/2/Lab1/Lab1.docx
+++ b/2/Lab1/Lab1.docx
@@ -4,7 +4,8 @@
   <w:body>
     <w:p>
       <w:pPr>
-        <w:spacing w:after="0" w:line="20" w:lineRule="atLeast"/>
+        <w:spacing w:after="0" w:line="259" w:lineRule="auto"/>
+        <w:contextualSpacing/>
         <w:jc w:val="center"/>
         <w:rPr>
           <w:rFonts w:ascii="Times New Roman" w:hAnsi="Times New Roman" w:cs="Times New Roman"/>
@@ -25,7 +26,8 @@
     </w:p>
     <w:p>
       <w:pPr>
-        <w:spacing w:after="0" w:line="20" w:lineRule="atLeast"/>
+        <w:spacing w:after="0" w:line="259" w:lineRule="auto"/>
+        <w:contextualSpacing/>
         <w:jc w:val="center"/>
         <w:rPr>
           <w:rFonts w:ascii="Times New Roman" w:hAnsi="Times New Roman" w:cs="Times New Roman"/>
@@ -46,7 +48,8 @@
     </w:p>
     <w:p>
       <w:pPr>
-        <w:spacing w:after="0" w:line="20" w:lineRule="atLeast"/>
+        <w:spacing w:after="0" w:line="259" w:lineRule="auto"/>
+        <w:contextualSpacing/>
         <w:jc w:val="center"/>
         <w:rPr>
           <w:rFonts w:ascii="Times New Roman" w:hAnsi="Times New Roman" w:cs="Times New Roman"/>
@@ -67,7 +70,8 @@
     </w:p>
     <w:p>
       <w:pPr>
-        <w:spacing w:after="0" w:line="20" w:lineRule="atLeast"/>
+        <w:spacing w:after="0" w:line="259" w:lineRule="auto"/>
+        <w:contextualSpacing/>
         <w:jc w:val="center"/>
         <w:rPr>
           <w:rFonts w:ascii="Times New Roman" w:hAnsi="Times New Roman" w:cs="Times New Roman"/>
@@ -88,40 +92,44 @@
     </w:p>
     <w:p>
       <w:pPr>
-        <w:spacing w:after="0" w:line="20" w:lineRule="atLeast"/>
-        <w:rPr>
-          <w:rFonts w:ascii="Times New Roman" w:hAnsi="Times New Roman" w:cs="Times New Roman"/>
-          <w:sz w:val="28"/>
-          <w:szCs w:val="28"/>
-          <w:lang w:val="be-BY"/>
-        </w:rPr>
-      </w:pPr>
-    </w:p>
-    <w:p>
-      <w:pPr>
-        <w:spacing w:after="0" w:line="20" w:lineRule="atLeast"/>
-        <w:rPr>
-          <w:rFonts w:ascii="Times New Roman" w:hAnsi="Times New Roman" w:cs="Times New Roman"/>
-          <w:sz w:val="28"/>
-          <w:szCs w:val="28"/>
-          <w:lang w:val="be-BY"/>
-        </w:rPr>
-      </w:pPr>
-    </w:p>
-    <w:p>
-      <w:pPr>
-        <w:spacing w:after="0" w:line="20" w:lineRule="atLeast"/>
-        <w:rPr>
-          <w:rFonts w:ascii="Times New Roman" w:hAnsi="Times New Roman" w:cs="Times New Roman"/>
-          <w:sz w:val="28"/>
-          <w:szCs w:val="28"/>
-          <w:lang w:val="be-BY"/>
-        </w:rPr>
-      </w:pPr>
-    </w:p>
-    <w:p>
-      <w:pPr>
-        <w:spacing w:after="0" w:line="20" w:lineRule="atLeast"/>
+        <w:spacing w:after="0" w:line="259" w:lineRule="auto"/>
+        <w:contextualSpacing/>
+        <w:rPr>
+          <w:rFonts w:ascii="Times New Roman" w:hAnsi="Times New Roman" w:cs="Times New Roman"/>
+          <w:sz w:val="28"/>
+          <w:szCs w:val="28"/>
+          <w:lang w:val="be-BY"/>
+        </w:rPr>
+      </w:pPr>
+    </w:p>
+    <w:p>
+      <w:pPr>
+        <w:spacing w:after="0" w:line="259" w:lineRule="auto"/>
+        <w:contextualSpacing/>
+        <w:rPr>
+          <w:rFonts w:ascii="Times New Roman" w:hAnsi="Times New Roman" w:cs="Times New Roman"/>
+          <w:sz w:val="28"/>
+          <w:szCs w:val="28"/>
+          <w:lang w:val="be-BY"/>
+        </w:rPr>
+      </w:pPr>
+    </w:p>
+    <w:p>
+      <w:pPr>
+        <w:spacing w:after="0" w:line="259" w:lineRule="auto"/>
+        <w:contextualSpacing/>
+        <w:rPr>
+          <w:rFonts w:ascii="Times New Roman" w:hAnsi="Times New Roman" w:cs="Times New Roman"/>
+          <w:sz w:val="28"/>
+          <w:szCs w:val="28"/>
+          <w:lang w:val="be-BY"/>
+        </w:rPr>
+      </w:pPr>
+    </w:p>
+    <w:p>
+      <w:pPr>
+        <w:spacing w:after="0" w:line="259" w:lineRule="auto"/>
+        <w:contextualSpacing/>
         <w:jc w:val="center"/>
         <w:rPr>
           <w:rFonts w:ascii="Times New Roman" w:hAnsi="Times New Roman" w:cs="Times New Roman"/>
@@ -142,31 +150,34 @@
     </w:p>
     <w:p>
       <w:pPr>
-        <w:spacing w:after="0" w:line="20" w:lineRule="atLeast"/>
-        <w:ind w:left="708" w:firstLine="708"/>
-        <w:rPr>
-          <w:rFonts w:ascii="Times New Roman" w:hAnsi="Times New Roman" w:cs="Times New Roman"/>
-          <w:sz w:val="28"/>
-          <w:szCs w:val="28"/>
-          <w:lang w:val="be-BY"/>
-        </w:rPr>
-      </w:pPr>
-    </w:p>
-    <w:p>
-      <w:pPr>
-        <w:spacing w:after="0" w:line="20" w:lineRule="atLeast"/>
-        <w:ind w:left="4956" w:firstLine="708"/>
-        <w:rPr>
-          <w:rFonts w:ascii="Times New Roman" w:hAnsi="Times New Roman" w:cs="Times New Roman"/>
-          <w:sz w:val="28"/>
-          <w:szCs w:val="28"/>
-          <w:lang w:val="be-BY"/>
-        </w:rPr>
-      </w:pPr>
-    </w:p>
-    <w:p>
-      <w:pPr>
-        <w:spacing w:after="0" w:line="20" w:lineRule="atLeast"/>
+        <w:spacing w:after="0" w:line="259" w:lineRule="auto"/>
+        <w:ind w:firstLine="708"/>
+        <w:contextualSpacing/>
+        <w:rPr>
+          <w:rFonts w:ascii="Times New Roman" w:hAnsi="Times New Roman" w:cs="Times New Roman"/>
+          <w:sz w:val="28"/>
+          <w:szCs w:val="28"/>
+          <w:lang w:val="be-BY"/>
+        </w:rPr>
+      </w:pPr>
+    </w:p>
+    <w:p>
+      <w:pPr>
+        <w:spacing w:after="0" w:line="259" w:lineRule="auto"/>
+        <w:ind w:firstLine="708"/>
+        <w:contextualSpacing/>
+        <w:rPr>
+          <w:rFonts w:ascii="Times New Roman" w:hAnsi="Times New Roman" w:cs="Times New Roman"/>
+          <w:sz w:val="28"/>
+          <w:szCs w:val="28"/>
+          <w:lang w:val="be-BY"/>
+        </w:rPr>
+      </w:pPr>
+    </w:p>
+    <w:p>
+      <w:pPr>
+        <w:spacing w:after="0" w:line="259" w:lineRule="auto"/>
+        <w:contextualSpacing/>
         <w:jc w:val="center"/>
         <w:rPr>
           <w:rFonts w:ascii="Times New Roman" w:hAnsi="Times New Roman" w:cs="Times New Roman"/>
@@ -178,18 +189,20 @@
     </w:p>
     <w:p>
       <w:pPr>
-        <w:spacing w:after="0" w:line="20" w:lineRule="atLeast"/>
-        <w:rPr>
-          <w:rFonts w:ascii="Times New Roman" w:hAnsi="Times New Roman" w:cs="Times New Roman"/>
-          <w:sz w:val="28"/>
-          <w:szCs w:val="28"/>
-          <w:lang w:val="be-BY"/>
-        </w:rPr>
-      </w:pPr>
-    </w:p>
-    <w:p>
-      <w:pPr>
-        <w:spacing w:after="0" w:line="20" w:lineRule="atLeast"/>
+        <w:spacing w:after="0" w:line="259" w:lineRule="auto"/>
+        <w:contextualSpacing/>
+        <w:rPr>
+          <w:rFonts w:ascii="Times New Roman" w:hAnsi="Times New Roman" w:cs="Times New Roman"/>
+          <w:sz w:val="28"/>
+          <w:szCs w:val="28"/>
+          <w:lang w:val="be-BY"/>
+        </w:rPr>
+      </w:pPr>
+    </w:p>
+    <w:p>
+      <w:pPr>
+        <w:spacing w:after="0" w:line="259" w:lineRule="auto"/>
+        <w:contextualSpacing/>
         <w:jc w:val="center"/>
         <w:rPr>
           <w:rFonts w:ascii="Times New Roman" w:hAnsi="Times New Roman" w:cs="Times New Roman"/>
@@ -218,7 +231,8 @@
     </w:p>
     <w:p>
       <w:pPr>
-        <w:spacing w:after="0" w:line="20" w:lineRule="atLeast"/>
+        <w:spacing w:after="0" w:line="259" w:lineRule="auto"/>
+        <w:contextualSpacing/>
         <w:jc w:val="center"/>
         <w:rPr>
           <w:rFonts w:ascii="Times New Roman" w:hAnsi="Times New Roman" w:cs="Times New Roman"/>
@@ -253,7 +267,8 @@
     </w:p>
     <w:p>
       <w:pPr>
-        <w:spacing w:after="0" w:line="20" w:lineRule="atLeast"/>
+        <w:spacing w:after="0" w:line="259" w:lineRule="auto"/>
+        <w:contextualSpacing/>
         <w:jc w:val="center"/>
         <w:rPr>
           <w:rFonts w:ascii="Times New Roman" w:hAnsi="Times New Roman" w:cs="Times New Roman"/>
@@ -265,7 +280,8 @@
     </w:p>
     <w:p>
       <w:pPr>
-        <w:spacing w:after="0" w:line="20" w:lineRule="atLeast"/>
+        <w:spacing w:after="0" w:line="259" w:lineRule="auto"/>
+        <w:contextualSpacing/>
         <w:jc w:val="center"/>
         <w:rPr>
           <w:rFonts w:ascii="Times New Roman" w:hAnsi="Times New Roman" w:cs="Times New Roman"/>
@@ -277,116 +293,128 @@
     </w:p>
     <w:p>
       <w:pPr>
-        <w:spacing w:after="0" w:line="20" w:lineRule="atLeast"/>
-        <w:rPr>
-          <w:rFonts w:ascii="Times New Roman" w:hAnsi="Times New Roman" w:cs="Times New Roman"/>
-          <w:sz w:val="28"/>
-          <w:szCs w:val="28"/>
-          <w:lang w:val="be-BY"/>
-        </w:rPr>
-      </w:pPr>
-    </w:p>
-    <w:p>
-      <w:pPr>
-        <w:spacing w:after="0" w:line="20" w:lineRule="atLeast"/>
-        <w:rPr>
-          <w:rFonts w:ascii="Times New Roman" w:hAnsi="Times New Roman" w:cs="Times New Roman"/>
-          <w:sz w:val="28"/>
-          <w:szCs w:val="28"/>
-          <w:lang w:val="be-BY"/>
-        </w:rPr>
-      </w:pPr>
-    </w:p>
-    <w:p>
-      <w:pPr>
-        <w:spacing w:after="0" w:line="20" w:lineRule="atLeast"/>
-        <w:rPr>
-          <w:rFonts w:ascii="Times New Roman" w:hAnsi="Times New Roman" w:cs="Times New Roman"/>
-          <w:sz w:val="28"/>
-          <w:szCs w:val="28"/>
-          <w:lang w:val="be-BY"/>
-        </w:rPr>
-      </w:pPr>
-    </w:p>
-    <w:p>
-      <w:pPr>
-        <w:spacing w:after="0" w:line="20" w:lineRule="atLeast"/>
-        <w:rPr>
-          <w:rFonts w:ascii="Times New Roman" w:hAnsi="Times New Roman" w:cs="Times New Roman"/>
-          <w:sz w:val="28"/>
-          <w:szCs w:val="28"/>
-          <w:lang w:val="be-BY"/>
-        </w:rPr>
-      </w:pPr>
-    </w:p>
-    <w:p>
-      <w:pPr>
-        <w:spacing w:after="0" w:line="20" w:lineRule="atLeast"/>
-        <w:rPr>
-          <w:rFonts w:ascii="Times New Roman" w:hAnsi="Times New Roman" w:cs="Times New Roman"/>
-          <w:sz w:val="28"/>
-          <w:szCs w:val="28"/>
-          <w:lang w:val="be-BY"/>
-        </w:rPr>
-      </w:pPr>
-    </w:p>
-    <w:p>
-      <w:pPr>
-        <w:spacing w:after="0" w:line="20" w:lineRule="atLeast"/>
-        <w:rPr>
-          <w:rFonts w:ascii="Times New Roman" w:hAnsi="Times New Roman" w:cs="Times New Roman"/>
-          <w:sz w:val="28"/>
-          <w:szCs w:val="28"/>
-          <w:lang w:val="be-BY"/>
-        </w:rPr>
-      </w:pPr>
-    </w:p>
-    <w:p>
-      <w:pPr>
-        <w:spacing w:after="0" w:line="20" w:lineRule="atLeast"/>
-        <w:rPr>
-          <w:rFonts w:ascii="Times New Roman" w:hAnsi="Times New Roman" w:cs="Times New Roman"/>
-          <w:sz w:val="28"/>
-          <w:szCs w:val="28"/>
-          <w:lang w:val="be-BY"/>
-        </w:rPr>
-      </w:pPr>
-    </w:p>
-    <w:p>
-      <w:pPr>
-        <w:spacing w:after="0" w:line="20" w:lineRule="atLeast"/>
-        <w:rPr>
-          <w:rFonts w:ascii="Times New Roman" w:hAnsi="Times New Roman" w:cs="Times New Roman"/>
-          <w:sz w:val="28"/>
-          <w:szCs w:val="28"/>
-          <w:lang w:val="be-BY"/>
-        </w:rPr>
-      </w:pPr>
-    </w:p>
-    <w:p>
-      <w:pPr>
-        <w:spacing w:after="0" w:line="20" w:lineRule="atLeast"/>
-        <w:rPr>
-          <w:rFonts w:ascii="Times New Roman" w:hAnsi="Times New Roman" w:cs="Times New Roman"/>
-          <w:sz w:val="28"/>
-          <w:szCs w:val="28"/>
-          <w:lang w:val="be-BY"/>
-        </w:rPr>
-      </w:pPr>
-    </w:p>
-    <w:p>
-      <w:pPr>
-        <w:spacing w:after="0" w:line="20" w:lineRule="atLeast"/>
-        <w:rPr>
-          <w:rFonts w:ascii="Times New Roman" w:hAnsi="Times New Roman" w:cs="Times New Roman"/>
-          <w:sz w:val="28"/>
-          <w:szCs w:val="28"/>
-          <w:lang w:val="be-BY"/>
-        </w:rPr>
-      </w:pPr>
-    </w:p>
-    <w:p>
-      <w:pPr>
+        <w:spacing w:after="0" w:line="259" w:lineRule="auto"/>
+        <w:contextualSpacing/>
+        <w:rPr>
+          <w:rFonts w:ascii="Times New Roman" w:hAnsi="Times New Roman" w:cs="Times New Roman"/>
+          <w:sz w:val="28"/>
+          <w:szCs w:val="28"/>
+          <w:lang w:val="be-BY"/>
+        </w:rPr>
+      </w:pPr>
+    </w:p>
+    <w:p>
+      <w:pPr>
+        <w:spacing w:after="0" w:line="259" w:lineRule="auto"/>
+        <w:contextualSpacing/>
+        <w:rPr>
+          <w:rFonts w:ascii="Times New Roman" w:hAnsi="Times New Roman" w:cs="Times New Roman"/>
+          <w:sz w:val="28"/>
+          <w:szCs w:val="28"/>
+          <w:lang w:val="be-BY"/>
+        </w:rPr>
+      </w:pPr>
+    </w:p>
+    <w:p>
+      <w:pPr>
+        <w:spacing w:after="0" w:line="259" w:lineRule="auto"/>
+        <w:contextualSpacing/>
+        <w:rPr>
+          <w:rFonts w:ascii="Times New Roman" w:hAnsi="Times New Roman" w:cs="Times New Roman"/>
+          <w:sz w:val="28"/>
+          <w:szCs w:val="28"/>
+          <w:lang w:val="be-BY"/>
+        </w:rPr>
+      </w:pPr>
+    </w:p>
+    <w:p>
+      <w:pPr>
+        <w:spacing w:after="0" w:line="259" w:lineRule="auto"/>
+        <w:contextualSpacing/>
+        <w:rPr>
+          <w:rFonts w:ascii="Times New Roman" w:hAnsi="Times New Roman" w:cs="Times New Roman"/>
+          <w:sz w:val="28"/>
+          <w:szCs w:val="28"/>
+          <w:lang w:val="be-BY"/>
+        </w:rPr>
+      </w:pPr>
+    </w:p>
+    <w:p>
+      <w:pPr>
+        <w:spacing w:after="0" w:line="259" w:lineRule="auto"/>
+        <w:contextualSpacing/>
+        <w:rPr>
+          <w:rFonts w:ascii="Times New Roman" w:hAnsi="Times New Roman" w:cs="Times New Roman"/>
+          <w:sz w:val="28"/>
+          <w:szCs w:val="28"/>
+          <w:lang w:val="be-BY"/>
+        </w:rPr>
+      </w:pPr>
+    </w:p>
+    <w:p>
+      <w:pPr>
+        <w:spacing w:after="0" w:line="259" w:lineRule="auto"/>
+        <w:contextualSpacing/>
+        <w:rPr>
+          <w:rFonts w:ascii="Times New Roman" w:hAnsi="Times New Roman" w:cs="Times New Roman"/>
+          <w:sz w:val="28"/>
+          <w:szCs w:val="28"/>
+          <w:lang w:val="be-BY"/>
+        </w:rPr>
+      </w:pPr>
+    </w:p>
+    <w:p>
+      <w:pPr>
+        <w:spacing w:after="0" w:line="259" w:lineRule="auto"/>
+        <w:contextualSpacing/>
+        <w:rPr>
+          <w:rFonts w:ascii="Times New Roman" w:hAnsi="Times New Roman" w:cs="Times New Roman"/>
+          <w:sz w:val="28"/>
+          <w:szCs w:val="28"/>
+          <w:lang w:val="be-BY"/>
+        </w:rPr>
+      </w:pPr>
+    </w:p>
+    <w:p>
+      <w:pPr>
+        <w:spacing w:after="0" w:line="259" w:lineRule="auto"/>
+        <w:contextualSpacing/>
+        <w:rPr>
+          <w:rFonts w:ascii="Times New Roman" w:hAnsi="Times New Roman" w:cs="Times New Roman"/>
+          <w:sz w:val="28"/>
+          <w:szCs w:val="28"/>
+          <w:lang w:val="be-BY"/>
+        </w:rPr>
+      </w:pPr>
+    </w:p>
+    <w:p>
+      <w:pPr>
+        <w:spacing w:after="0" w:line="259" w:lineRule="auto"/>
+        <w:contextualSpacing/>
+        <w:rPr>
+          <w:rFonts w:ascii="Times New Roman" w:hAnsi="Times New Roman" w:cs="Times New Roman"/>
+          <w:sz w:val="28"/>
+          <w:szCs w:val="28"/>
+          <w:lang w:val="be-BY"/>
+        </w:rPr>
+      </w:pPr>
+    </w:p>
+    <w:p>
+      <w:pPr>
+        <w:spacing w:after="0" w:line="259" w:lineRule="auto"/>
+        <w:contextualSpacing/>
+        <w:rPr>
+          <w:rFonts w:ascii="Times New Roman" w:hAnsi="Times New Roman" w:cs="Times New Roman"/>
+          <w:sz w:val="28"/>
+          <w:szCs w:val="28"/>
+          <w:lang w:val="be-BY"/>
+        </w:rPr>
+      </w:pPr>
+    </w:p>
+    <w:p>
+      <w:pPr>
+        <w:spacing w:after="0" w:line="259" w:lineRule="auto"/>
+        <w:contextualSpacing/>
         <w:rPr>
           <w:rFonts w:ascii="Times New Roman" w:hAnsi="Times New Roman" w:cs="Times New Roman"/>
           <w:sz w:val="28"/>
@@ -479,6 +507,8 @@
     </w:p>
     <w:p>
       <w:pPr>
+        <w:spacing w:after="0" w:line="259" w:lineRule="auto"/>
+        <w:contextualSpacing/>
         <w:rPr>
           <w:rFonts w:ascii="Times New Roman" w:hAnsi="Times New Roman" w:cs="Times New Roman"/>
           <w:sz w:val="28"/>
@@ -578,6 +608,8 @@
     </w:p>
     <w:p>
       <w:pPr>
+        <w:spacing w:after="0" w:line="259" w:lineRule="auto"/>
+        <w:contextualSpacing/>
         <w:rPr>
           <w:rFonts w:ascii="Times New Roman" w:hAnsi="Times New Roman" w:cs="Times New Roman"/>
           <w:sz w:val="28"/>
@@ -686,26 +718,32 @@
     </w:p>
     <w:p>
       <w:pPr>
-        <w:rPr>
-          <w:rFonts w:ascii="Times New Roman" w:hAnsi="Times New Roman" w:cs="Times New Roman"/>
-          <w:sz w:val="28"/>
-          <w:szCs w:val="28"/>
-          <w:lang w:val="be-BY"/>
-        </w:rPr>
-      </w:pPr>
-    </w:p>
-    <w:p>
-      <w:pPr>
-        <w:rPr>
-          <w:rFonts w:ascii="Times New Roman" w:hAnsi="Times New Roman" w:cs="Times New Roman"/>
-          <w:sz w:val="28"/>
-          <w:szCs w:val="28"/>
-          <w:lang w:val="be-BY"/>
-        </w:rPr>
-      </w:pPr>
-    </w:p>
-    <w:p>
-      <w:pPr>
+        <w:spacing w:after="0" w:line="259" w:lineRule="auto"/>
+        <w:contextualSpacing/>
+        <w:rPr>
+          <w:rFonts w:ascii="Times New Roman" w:hAnsi="Times New Roman" w:cs="Times New Roman"/>
+          <w:sz w:val="28"/>
+          <w:szCs w:val="28"/>
+          <w:lang w:val="be-BY"/>
+        </w:rPr>
+      </w:pPr>
+    </w:p>
+    <w:p>
+      <w:pPr>
+        <w:spacing w:after="0" w:line="259" w:lineRule="auto"/>
+        <w:contextualSpacing/>
+        <w:rPr>
+          <w:rFonts w:ascii="Times New Roman" w:hAnsi="Times New Roman" w:cs="Times New Roman"/>
+          <w:sz w:val="28"/>
+          <w:szCs w:val="28"/>
+          <w:lang w:val="be-BY"/>
+        </w:rPr>
+      </w:pPr>
+    </w:p>
+    <w:p>
+      <w:pPr>
+        <w:spacing w:after="0" w:line="259" w:lineRule="auto"/>
+        <w:contextualSpacing/>
         <w:rPr>
           <w:rFonts w:ascii="Times New Roman" w:hAnsi="Times New Roman" w:cs="Times New Roman"/>
           <w:sz w:val="28"/>
@@ -798,6 +836,8 @@
     </w:p>
     <w:p>
       <w:pPr>
+        <w:spacing w:after="0" w:line="259" w:lineRule="auto"/>
+        <w:contextualSpacing/>
         <w:rPr>
           <w:rFonts w:ascii="Times New Roman" w:hAnsi="Times New Roman" w:cs="Times New Roman"/>
           <w:sz w:val="28"/>
@@ -908,46 +948,99 @@
     </w:p>
     <w:p>
       <w:pPr>
-        <w:rPr>
-          <w:rFonts w:ascii="Times New Roman" w:hAnsi="Times New Roman" w:cs="Times New Roman"/>
-          <w:sz w:val="28"/>
-          <w:szCs w:val="28"/>
-          <w:lang w:val="be-BY"/>
-        </w:rPr>
-      </w:pPr>
-    </w:p>
-    <w:p>
-      <w:pPr>
-        <w:rPr>
-          <w:rFonts w:ascii="Times New Roman" w:hAnsi="Times New Roman" w:cs="Times New Roman"/>
-          <w:sz w:val="28"/>
-          <w:szCs w:val="28"/>
-          <w:lang w:val="be-BY"/>
-        </w:rPr>
-      </w:pPr>
-    </w:p>
-    <w:p>
-      <w:pPr>
-        <w:rPr>
-          <w:rFonts w:ascii="Times New Roman" w:hAnsi="Times New Roman" w:cs="Times New Roman"/>
-          <w:sz w:val="28"/>
-          <w:szCs w:val="28"/>
-          <w:lang w:val="be-BY"/>
-        </w:rPr>
-      </w:pPr>
-    </w:p>
-    <w:p>
-      <w:pPr>
-        <w:rPr>
-          <w:rFonts w:ascii="Times New Roman" w:hAnsi="Times New Roman" w:cs="Times New Roman"/>
-          <w:sz w:val="28"/>
-          <w:szCs w:val="28"/>
-        </w:rPr>
-      </w:pPr>
-    </w:p>
-    <w:p>
-      <w:pPr>
-        <w:spacing w:after="0" w:line="20" w:lineRule="atLeast"/>
+        <w:spacing w:after="0" w:line="259" w:lineRule="auto"/>
+        <w:contextualSpacing/>
+        <w:rPr>
+          <w:rFonts w:ascii="Times New Roman" w:hAnsi="Times New Roman" w:cs="Times New Roman"/>
+          <w:sz w:val="28"/>
+          <w:szCs w:val="28"/>
+          <w:lang w:val="be-BY"/>
+        </w:rPr>
+      </w:pPr>
+    </w:p>
+    <w:p>
+      <w:pPr>
+        <w:spacing w:after="0" w:line="259" w:lineRule="auto"/>
+        <w:contextualSpacing/>
+        <w:rPr>
+          <w:rFonts w:ascii="Times New Roman" w:hAnsi="Times New Roman" w:cs="Times New Roman"/>
+          <w:sz w:val="28"/>
+          <w:szCs w:val="28"/>
+          <w:lang w:val="be-BY"/>
+        </w:rPr>
+      </w:pPr>
+    </w:p>
+    <w:p>
+      <w:pPr>
+        <w:spacing w:after="0" w:line="259" w:lineRule="auto"/>
+        <w:contextualSpacing/>
+        <w:rPr>
+          <w:rFonts w:ascii="Times New Roman" w:hAnsi="Times New Roman" w:cs="Times New Roman"/>
+          <w:sz w:val="28"/>
+          <w:szCs w:val="28"/>
+          <w:lang w:val="be-BY"/>
+        </w:rPr>
+      </w:pPr>
+    </w:p>
+    <w:p>
+      <w:pPr>
+        <w:spacing w:after="0" w:line="259" w:lineRule="auto"/>
+        <w:contextualSpacing/>
+        <w:rPr>
+          <w:rFonts w:ascii="Times New Roman" w:hAnsi="Times New Roman" w:cs="Times New Roman"/>
+          <w:sz w:val="28"/>
+          <w:szCs w:val="28"/>
+        </w:rPr>
+      </w:pPr>
+    </w:p>
+    <w:p>
+      <w:pPr>
+        <w:spacing w:after="0" w:line="259" w:lineRule="auto"/>
+        <w:contextualSpacing/>
+        <w:rPr>
+          <w:rFonts w:ascii="Times New Roman" w:hAnsi="Times New Roman" w:cs="Times New Roman"/>
+          <w:sz w:val="28"/>
+          <w:szCs w:val="28"/>
+        </w:rPr>
+      </w:pPr>
+    </w:p>
+    <w:p>
+      <w:pPr>
+        <w:spacing w:after="0" w:line="259" w:lineRule="auto"/>
+        <w:contextualSpacing/>
+        <w:rPr>
+          <w:rFonts w:ascii="Times New Roman" w:hAnsi="Times New Roman" w:cs="Times New Roman"/>
+          <w:sz w:val="28"/>
+          <w:szCs w:val="28"/>
+        </w:rPr>
+      </w:pPr>
+    </w:p>
+    <w:p>
+      <w:pPr>
+        <w:spacing w:after="0" w:line="259" w:lineRule="auto"/>
+        <w:contextualSpacing/>
+        <w:rPr>
+          <w:rFonts w:ascii="Times New Roman" w:hAnsi="Times New Roman" w:cs="Times New Roman"/>
+          <w:sz w:val="28"/>
+          <w:szCs w:val="28"/>
+        </w:rPr>
+      </w:pPr>
+    </w:p>
+    <w:p>
+      <w:pPr>
+        <w:spacing w:after="0" w:line="259" w:lineRule="auto"/>
+        <w:contextualSpacing/>
+        <w:rPr>
+          <w:rFonts w:ascii="Times New Roman" w:hAnsi="Times New Roman" w:cs="Times New Roman"/>
+          <w:sz w:val="28"/>
+          <w:szCs w:val="28"/>
+        </w:rPr>
+      </w:pPr>
+    </w:p>
+    <w:p>
+      <w:pPr>
+        <w:spacing w:after="0" w:line="259" w:lineRule="auto"/>
+        <w:contextualSpacing/>
         <w:jc w:val="center"/>
         <w:rPr>
           <w:rFonts w:ascii="Times New Roman" w:hAnsi="Times New Roman" w:cs="Times New Roman"/>
@@ -984,7 +1077,7 @@
     </w:p>
     <w:p>
       <w:pPr>
-        <w:spacing w:after="0" w:line="276" w:lineRule="auto"/>
+        <w:spacing w:after="0" w:line="259" w:lineRule="auto"/>
         <w:contextualSpacing/>
         <w:jc w:val="center"/>
         <w:rPr>
@@ -1009,7 +1102,7 @@
     </w:p>
     <w:p>
       <w:pPr>
-        <w:spacing w:after="0" w:line="276" w:lineRule="auto"/>
+        <w:spacing w:after="0" w:line="259" w:lineRule="auto"/>
         <w:contextualSpacing/>
         <w:jc w:val="center"/>
         <w:rPr>
@@ -1049,13 +1142,14 @@
             <w:tabs>
               <w:tab w:val="right" w:leader="dot" w:pos="9345"/>
             </w:tabs>
+            <w:spacing w:after="0" w:line="259" w:lineRule="auto"/>
+            <w:contextualSpacing/>
             <w:rPr>
               <w:rFonts w:ascii="Times New Roman" w:eastAsiaTheme="minorEastAsia" w:hAnsi="Times New Roman" w:cs="Times New Roman"/>
               <w:noProof/>
               <w:color w:val="auto"/>
               <w:sz w:val="28"/>
               <w:szCs w:val="28"/>
-              <w:lang/>
             </w:rPr>
           </w:pPr>
           <w:r>
@@ -1175,13 +1269,14 @@
             <w:tabs>
               <w:tab w:val="right" w:leader="dot" w:pos="9345"/>
             </w:tabs>
+            <w:spacing w:after="0" w:line="259" w:lineRule="auto"/>
+            <w:contextualSpacing/>
             <w:rPr>
               <w:rFonts w:ascii="Times New Roman" w:eastAsiaTheme="minorEastAsia" w:hAnsi="Times New Roman" w:cs="Times New Roman"/>
               <w:noProof/>
               <w:color w:val="auto"/>
               <w:sz w:val="28"/>
               <w:szCs w:val="28"/>
-              <w:lang/>
             </w:rPr>
           </w:pPr>
           <w:hyperlink w:anchor="_Toc148351622" w:history="1">
@@ -1273,13 +1368,14 @@
               <w:tab w:val="left" w:pos="440"/>
               <w:tab w:val="right" w:leader="dot" w:pos="9345"/>
             </w:tabs>
+            <w:spacing w:after="0" w:line="259" w:lineRule="auto"/>
+            <w:contextualSpacing/>
             <w:rPr>
               <w:rFonts w:ascii="Times New Roman" w:eastAsiaTheme="minorEastAsia" w:hAnsi="Times New Roman" w:cs="Times New Roman"/>
               <w:noProof/>
               <w:color w:val="auto"/>
               <w:sz w:val="28"/>
               <w:szCs w:val="28"/>
-              <w:lang/>
             </w:rPr>
           </w:pPr>
           <w:hyperlink w:anchor="_Toc148351623" w:history="1">
@@ -1300,7 +1396,6 @@
                 <w:color w:val="auto"/>
                 <w:sz w:val="28"/>
                 <w:szCs w:val="28"/>
-                <w:lang/>
               </w:rPr>
               <w:t xml:space="preserve"> </w:t>
             </w:r>
@@ -1392,13 +1487,14 @@
               <w:tab w:val="left" w:pos="440"/>
               <w:tab w:val="right" w:leader="dot" w:pos="9345"/>
             </w:tabs>
+            <w:spacing w:after="0" w:line="259" w:lineRule="auto"/>
+            <w:contextualSpacing/>
             <w:rPr>
               <w:rFonts w:ascii="Times New Roman" w:eastAsiaTheme="minorEastAsia" w:hAnsi="Times New Roman" w:cs="Times New Roman"/>
               <w:noProof/>
               <w:color w:val="auto"/>
               <w:sz w:val="28"/>
               <w:szCs w:val="28"/>
-              <w:lang/>
             </w:rPr>
           </w:pPr>
           <w:hyperlink w:anchor="_Toc148351624" w:history="1">
@@ -1419,7 +1515,6 @@
                 <w:color w:val="auto"/>
                 <w:sz w:val="28"/>
                 <w:szCs w:val="28"/>
-                <w:lang/>
               </w:rPr>
               <w:t xml:space="preserve"> </w:t>
             </w:r>
@@ -1510,13 +1605,14 @@
             <w:tabs>
               <w:tab w:val="right" w:leader="dot" w:pos="9345"/>
             </w:tabs>
+            <w:spacing w:after="0" w:line="259" w:lineRule="auto"/>
+            <w:contextualSpacing/>
             <w:rPr>
               <w:rFonts w:ascii="Times New Roman" w:eastAsiaTheme="minorEastAsia" w:hAnsi="Times New Roman" w:cs="Times New Roman"/>
               <w:noProof/>
               <w:color w:val="auto"/>
               <w:sz w:val="28"/>
               <w:szCs w:val="28"/>
-              <w:lang/>
             </w:rPr>
           </w:pPr>
           <w:hyperlink w:anchor="_Toc148351625" w:history="1">
@@ -1604,6 +1700,8 @@
         <w:p>
           <w:pPr>
             <w:pStyle w:val="msonormal0"/>
+            <w:spacing w:beforeAutospacing="0" w:after="0" w:afterAutospacing="0" w:line="259" w:lineRule="auto"/>
+            <w:contextualSpacing/>
           </w:pPr>
           <w:r>
             <w:rPr>
@@ -1619,7 +1717,8 @@
     </w:sdt>
     <w:p>
       <w:pPr>
-        <w:spacing w:after="0"/>
+        <w:spacing w:after="0" w:line="259" w:lineRule="auto"/>
+        <w:contextualSpacing/>
         <w:rPr>
           <w:rFonts w:ascii="Times New Roman" w:eastAsia="Times New Roman" w:hAnsi="Times New Roman" w:cs="Times New Roman"/>
           <w:b/>
@@ -1636,23 +1735,36 @@
     <w:p>
       <w:pPr>
         <w:pStyle w:val="msonormal0"/>
+        <w:spacing w:beforeAutospacing="0" w:after="0" w:afterAutospacing="0" w:line="259" w:lineRule="auto"/>
+        <w:contextualSpacing/>
         <w:outlineLvl w:val="0"/>
+      </w:pPr>
+      <w:r>
+        <w:t xml:space="preserve">1 </w:t>
+      </w:r>
+      <w:r>
+        <w:t>ЦЕЛЬ РАБОТЫ</w:t>
+      </w:r>
+      <w:bookmarkEnd w:id="0"/>
+    </w:p>
+    <w:p>
+      <w:pPr>
+        <w:pStyle w:val="msonormal0"/>
+        <w:spacing w:beforeAutospacing="0" w:after="0" w:afterAutospacing="0" w:line="259" w:lineRule="auto"/>
+        <w:contextualSpacing/>
+        <w:jc w:val="left"/>
+        <w:outlineLvl w:val="0"/>
         <w:rPr>
           <w:b w:val="0"/>
         </w:rPr>
       </w:pPr>
-      <w:r>
-        <w:t xml:space="preserve">1 </w:t>
-      </w:r>
-      <w:r>
-        <w:t>ЦЕЛЬ РАБОТЫ</w:t>
-      </w:r>
-      <w:bookmarkEnd w:id="0"/>
     </w:p>
     <w:p>
       <w:pPr>
         <w:pStyle w:val="ae"/>
+        <w:spacing w:line="259" w:lineRule="auto"/>
         <w:ind w:left="0" w:firstLine="709"/>
+        <w:contextualSpacing/>
         <w:rPr>
           <w:color w:val="000000"/>
           <w:sz w:val="28"/>
@@ -1670,7 +1782,9 @@
     </w:p>
     <w:p>
       <w:pPr>
+        <w:spacing w:after="0" w:line="259" w:lineRule="auto"/>
         <w:ind w:firstLine="709"/>
+        <w:contextualSpacing/>
         <w:jc w:val="both"/>
         <w:rPr>
           <w:rFonts w:ascii="Times New Roman" w:eastAsiaTheme="minorEastAsia" w:hAnsi="Times New Roman" w:cs="Times New Roman"/>
@@ -1687,6 +1801,8 @@
     <w:p>
       <w:pPr>
         <w:pStyle w:val="msonormal0"/>
+        <w:spacing w:beforeAutospacing="0" w:after="0" w:afterAutospacing="0" w:line="259" w:lineRule="auto"/>
+        <w:contextualSpacing/>
         <w:outlineLvl w:val="0"/>
       </w:pPr>
       <w:bookmarkStart w:id="1" w:name="_Toc148351622"/>
@@ -1700,8 +1816,19 @@
     </w:p>
     <w:p>
       <w:pPr>
+        <w:pStyle w:val="msonormal0"/>
+        <w:spacing w:beforeAutospacing="0" w:after="0" w:afterAutospacing="0" w:line="259" w:lineRule="auto"/>
+        <w:contextualSpacing/>
+        <w:jc w:val="left"/>
+        <w:outlineLvl w:val="0"/>
+      </w:pPr>
+    </w:p>
+    <w:p>
+      <w:pPr>
         <w:pStyle w:val="ae"/>
-        <w:ind w:left="-142" w:firstLine="709"/>
+        <w:spacing w:line="259" w:lineRule="auto"/>
+        <w:ind w:left="0" w:firstLine="709"/>
+        <w:contextualSpacing/>
         <w:rPr>
           <w:color w:val="000000"/>
           <w:sz w:val="28"/>
@@ -1773,7 +1900,9 @@
     </w:p>
     <w:p>
       <w:pPr>
+        <w:spacing w:after="0" w:line="259" w:lineRule="auto"/>
         <w:ind w:firstLine="709"/>
+        <w:contextualSpacing/>
         <w:jc w:val="both"/>
         <w:rPr>
           <w:rFonts w:ascii="Times New Roman" w:eastAsiaTheme="minorEastAsia" w:hAnsi="Times New Roman" w:cs="Times New Roman"/>
@@ -1794,6 +1923,8 @@
           <w:ilvl w:val="0"/>
           <w:numId w:val="9"/>
         </w:numPr>
+        <w:spacing w:beforeAutospacing="0" w:after="0" w:afterAutospacing="0" w:line="259" w:lineRule="auto"/>
+        <w:contextualSpacing/>
         <w:outlineLvl w:val="0"/>
       </w:pPr>
       <w:bookmarkStart w:id="2" w:name="_Toc148351623"/>
@@ -1801,11 +1932,21 @@
         <w:t>ТЕОРЕТИЧЕСКИЕ СВЕДЕНИЯ</w:t>
       </w:r>
       <w:bookmarkEnd w:id="2"/>
+    </w:p>
+    <w:p>
+      <w:pPr>
+        <w:pStyle w:val="msonormal0"/>
+        <w:spacing w:beforeAutospacing="0" w:after="0" w:afterAutospacing="0" w:line="259" w:lineRule="auto"/>
+        <w:contextualSpacing/>
+        <w:jc w:val="left"/>
+        <w:outlineLvl w:val="0"/>
+      </w:pPr>
     </w:p>
     <w:p>
       <w:pPr>
         <w:spacing w:after="0" w:line="259" w:lineRule="auto"/>
         <w:ind w:firstLine="709"/>
+        <w:contextualSpacing/>
         <w:jc w:val="both"/>
         <w:rPr>
           <w:rFonts w:ascii="Times New Roman" w:hAnsi="Times New Roman" w:cs="Times New Roman"/>
@@ -1834,6 +1975,7 @@
       <w:pPr>
         <w:spacing w:after="0" w:line="259" w:lineRule="auto"/>
         <w:ind w:firstLine="709"/>
+        <w:contextualSpacing/>
         <w:jc w:val="both"/>
         <w:rPr>
           <w:rFonts w:ascii="Times New Roman" w:hAnsi="Times New Roman" w:cs="Times New Roman"/>
@@ -1942,6 +2084,7 @@
       <w:pPr>
         <w:spacing w:after="0" w:line="259" w:lineRule="auto"/>
         <w:ind w:firstLine="709"/>
+        <w:contextualSpacing/>
         <w:jc w:val="both"/>
         <w:rPr>
           <w:rFonts w:ascii="Times New Roman" w:eastAsia="Times New Roman" w:hAnsi="Times New Roman" w:cs="Times New Roman"/>
@@ -1958,6 +2101,7 @@
         </w:rPr>
         <w:t xml:space="preserve">Защищенный режим процессоров x86 </w:t>
       </w:r>
+      <w:proofErr w:type="gramStart"/>
       <w:r>
         <w:rPr>
           <w:rFonts w:ascii="Times New Roman" w:hAnsi="Times New Roman" w:cs="Times New Roman"/>
@@ -1974,6 +2118,7 @@
         </w:rPr>
         <w:t xml:space="preserve"> это</w:t>
       </w:r>
+      <w:proofErr w:type="gramEnd"/>
       <w:r>
         <w:rPr>
           <w:rFonts w:ascii="Times New Roman" w:hAnsi="Times New Roman" w:cs="Times New Roman"/>
@@ -1987,6 +2132,7 @@
       <w:pPr>
         <w:spacing w:after="0" w:line="259" w:lineRule="auto"/>
         <w:ind w:firstLine="709"/>
+        <w:contextualSpacing/>
         <w:jc w:val="both"/>
         <w:rPr>
           <w:rFonts w:ascii="Times New Roman" w:eastAsia="Times New Roman" w:hAnsi="Times New Roman"/>
@@ -2009,6 +2155,7 @@
           <w:numId w:val="10"/>
         </w:numPr>
         <w:spacing w:line="259" w:lineRule="auto"/>
+        <w:contextualSpacing/>
         <w:rPr>
           <w:rFonts w:eastAsia="Times New Roman"/>
           <w:sz w:val="28"/>
@@ -2030,6 +2177,7 @@
           <w:numId w:val="10"/>
         </w:numPr>
         <w:spacing w:line="259" w:lineRule="auto"/>
+        <w:contextualSpacing/>
         <w:rPr>
           <w:rFonts w:eastAsia="Times New Roman"/>
           <w:sz w:val="28"/>
@@ -2051,6 +2199,7 @@
           <w:numId w:val="10"/>
         </w:numPr>
         <w:spacing w:line="259" w:lineRule="auto"/>
+        <w:contextualSpacing/>
         <w:rPr>
           <w:rFonts w:eastAsia="Times New Roman"/>
           <w:sz w:val="28"/>
@@ -2072,6 +2221,7 @@
           <w:numId w:val="10"/>
         </w:numPr>
         <w:spacing w:line="259" w:lineRule="auto"/>
+        <w:contextualSpacing/>
         <w:rPr>
           <w:rFonts w:eastAsia="Times New Roman"/>
           <w:sz w:val="28"/>
@@ -2093,6 +2243,7 @@
           <w:numId w:val="10"/>
         </w:numPr>
         <w:spacing w:line="259" w:lineRule="auto"/>
+        <w:contextualSpacing/>
         <w:rPr>
           <w:rFonts w:eastAsia="Times New Roman"/>
           <w:sz w:val="28"/>
@@ -2110,6 +2261,7 @@
       <w:pPr>
         <w:spacing w:after="0" w:line="259" w:lineRule="auto"/>
         <w:ind w:firstLine="709"/>
+        <w:contextualSpacing/>
         <w:jc w:val="both"/>
         <w:rPr>
           <w:rFonts w:ascii="Times New Roman" w:eastAsia="Times New Roman" w:hAnsi="Times New Roman"/>
@@ -2126,6 +2278,8 @@
     </w:p>
     <w:p>
       <w:pPr>
+        <w:spacing w:after="0" w:line="259" w:lineRule="auto"/>
+        <w:contextualSpacing/>
         <w:jc w:val="both"/>
         <w:rPr>
           <w:rFonts w:ascii="Times New Roman" w:hAnsi="Times New Roman" w:cs="Times New Roman"/>
@@ -2145,6 +2299,8 @@
           <w:ilvl w:val="0"/>
           <w:numId w:val="9"/>
         </w:numPr>
+        <w:spacing w:beforeAutospacing="0" w:after="0" w:afterAutospacing="0" w:line="259" w:lineRule="auto"/>
+        <w:contextualSpacing/>
         <w:outlineLvl w:val="0"/>
       </w:pPr>
       <w:bookmarkStart w:id="3" w:name="_Toc148351624"/>
@@ -2155,8 +2311,19 @@
     </w:p>
     <w:p>
       <w:pPr>
+        <w:pStyle w:val="msonormal0"/>
+        <w:spacing w:beforeAutospacing="0" w:after="0" w:afterAutospacing="0" w:line="259" w:lineRule="auto"/>
+        <w:contextualSpacing/>
+        <w:jc w:val="left"/>
+        <w:outlineLvl w:val="0"/>
+      </w:pPr>
+    </w:p>
+    <w:p>
+      <w:pPr>
         <w:pStyle w:val="ae"/>
+        <w:spacing w:line="259" w:lineRule="auto"/>
         <w:ind w:left="0" w:firstLine="567"/>
+        <w:contextualSpacing/>
         <w:rPr>
           <w:color w:val="000000"/>
           <w:sz w:val="28"/>
@@ -2222,6 +2389,7 @@
         </w:rPr>
         <w:t xml:space="preserve"> и </w:t>
       </w:r>
+      <w:proofErr w:type="spellStart"/>
       <w:r>
         <w:rPr>
           <w:i/>
@@ -2244,6 +2412,7 @@
         </w:rPr>
         <w:t>asm</w:t>
       </w:r>
+      <w:proofErr w:type="spellEnd"/>
       <w:r>
         <w:rPr>
           <w:color w:val="000000"/>
@@ -2256,7 +2425,9 @@
     <w:p>
       <w:pPr>
         <w:pStyle w:val="ae"/>
+        <w:spacing w:line="259" w:lineRule="auto"/>
         <w:ind w:left="0" w:firstLine="567"/>
+        <w:contextualSpacing/>
         <w:rPr>
           <w:color w:val="000000"/>
           <w:sz w:val="28"/>
@@ -2331,7 +2502,9 @@
     <w:p>
       <w:pPr>
         <w:pStyle w:val="ae"/>
+        <w:spacing w:line="259" w:lineRule="auto"/>
         <w:ind w:left="0" w:firstLine="567"/>
+        <w:contextualSpacing/>
         <w:rPr>
           <w:color w:val="000000"/>
           <w:sz w:val="28"/>
@@ -2342,7 +2515,9 @@
     <w:p>
       <w:pPr>
         <w:pStyle w:val="ae"/>
+        <w:spacing w:line="259" w:lineRule="auto"/>
         <w:ind w:left="0" w:firstLine="0"/>
+        <w:contextualSpacing/>
         <w:jc w:val="center"/>
         <w:rPr>
           <w:color w:val="000000"/>
@@ -2350,6 +2525,7 @@
       </w:pPr>
       <w:r>
         <w:rPr>
+          <w:noProof/>
           <w:color w:val="000000"/>
         </w:rPr>
         <w:drawing>
@@ -2392,7 +2568,9 @@
     <w:p>
       <w:pPr>
         <w:pStyle w:val="ae"/>
-        <w:ind w:left="720" w:firstLine="709"/>
+        <w:spacing w:line="259" w:lineRule="auto"/>
+        <w:ind w:left="0" w:firstLine="709"/>
+        <w:contextualSpacing/>
         <w:jc w:val="center"/>
         <w:rPr>
           <w:color w:val="000000"/>
@@ -2402,7 +2580,9 @@
     <w:p>
       <w:pPr>
         <w:pStyle w:val="ae"/>
+        <w:spacing w:line="259" w:lineRule="auto"/>
         <w:ind w:left="0" w:firstLine="0"/>
+        <w:contextualSpacing/>
         <w:jc w:val="center"/>
         <w:rPr>
           <w:sz w:val="28"/>
@@ -2477,7 +2657,9 @@
     <w:p>
       <w:pPr>
         <w:pStyle w:val="ae"/>
-        <w:ind w:left="720" w:firstLine="709"/>
+        <w:spacing w:line="259" w:lineRule="auto"/>
+        <w:ind w:left="0" w:firstLine="709"/>
+        <w:contextualSpacing/>
         <w:jc w:val="center"/>
         <w:rPr>
           <w:color w:val="000000"/>
@@ -2487,7 +2669,9 @@
     <w:p>
       <w:pPr>
         <w:pStyle w:val="ae"/>
+        <w:spacing w:line="259" w:lineRule="auto"/>
         <w:ind w:left="0" w:firstLine="0"/>
+        <w:contextualSpacing/>
         <w:jc w:val="center"/>
         <w:rPr>
           <w:color w:val="000000"/>
@@ -2495,6 +2679,7 @@
       </w:pPr>
       <w:r>
         <w:rPr>
+          <w:noProof/>
           <w:color w:val="000000"/>
         </w:rPr>
         <w:drawing>
@@ -2537,7 +2722,9 @@
     <w:p>
       <w:pPr>
         <w:pStyle w:val="ae"/>
-        <w:ind w:firstLine="0"/>
+        <w:spacing w:line="259" w:lineRule="auto"/>
+        <w:ind w:left="0" w:firstLine="0"/>
+        <w:contextualSpacing/>
         <w:jc w:val="left"/>
         <w:rPr>
           <w:color w:val="000000"/>
@@ -2547,7 +2734,9 @@
     <w:p>
       <w:pPr>
         <w:pStyle w:val="ae"/>
-        <w:ind w:firstLine="0"/>
+        <w:spacing w:line="259" w:lineRule="auto"/>
+        <w:ind w:left="0" w:firstLine="0"/>
+        <w:contextualSpacing/>
         <w:jc w:val="center"/>
         <w:rPr>
           <w:sz w:val="28"/>
@@ -2590,7 +2779,12 @@
     <w:p>
       <w:pPr>
         <w:pStyle w:val="msonormal0"/>
-        <w:spacing w:before="100" w:after="100"/>
+        <w:numPr>
+          <w:ilvl w:val="0"/>
+          <w:numId w:val="9"/>
+        </w:numPr>
+        <w:spacing w:beforeAutospacing="0" w:after="0" w:afterAutospacing="0" w:line="259" w:lineRule="auto"/>
+        <w:contextualSpacing/>
         <w:outlineLvl w:val="0"/>
       </w:pPr>
       <w:r>
@@ -2598,51 +2792,56 @@
       </w:r>
       <w:bookmarkStart w:id="4" w:name="_Toc148351625"/>
       <w:r>
-        <w:t>5</w:t>
-      </w:r>
-      <w:r>
+        <w:t>ВЫВОД</w:t>
+      </w:r>
+      <w:bookmarkEnd w:id="4"/>
+    </w:p>
+    <w:p>
+      <w:pPr>
+        <w:pStyle w:val="msonormal0"/>
+        <w:spacing w:beforeAutospacing="0" w:after="0" w:afterAutospacing="0" w:line="259" w:lineRule="auto"/>
+        <w:contextualSpacing/>
+        <w:jc w:val="left"/>
+        <w:outlineLvl w:val="0"/>
+      </w:pPr>
+    </w:p>
+    <w:p>
+      <w:pPr>
+        <w:spacing w:after="0" w:line="259" w:lineRule="auto"/>
+        <w:ind w:firstLine="709"/>
+        <w:contextualSpacing/>
+        <w:jc w:val="both"/>
+        <w:rPr>
+          <w:rFonts w:ascii="Times New Roman" w:eastAsia="Times New Roman" w:hAnsi="Times New Roman" w:cs="Times New Roman"/>
+          <w:sz w:val="28"/>
+          <w:szCs w:val="28"/>
+        </w:rPr>
+      </w:pPr>
+      <w:r>
+        <w:rPr>
+          <w:rFonts w:ascii="Times New Roman" w:eastAsia="Times New Roman" w:hAnsi="Times New Roman" w:cs="Times New Roman"/>
+          <w:sz w:val="28"/>
+          <w:szCs w:val="28"/>
+        </w:rPr>
+        <w:t>В результате выполнения</w:t>
+      </w:r>
+      <w:r>
+        <w:rPr>
+          <w:rFonts w:ascii="Times New Roman" w:eastAsia="Times New Roman" w:hAnsi="Times New Roman" w:cs="Times New Roman"/>
+          <w:sz w:val="28"/>
+          <w:szCs w:val="28"/>
+        </w:rPr>
         <w:t xml:space="preserve"> </w:t>
       </w:r>
       <w:r>
-        <w:t>ВЫВОД</w:t>
-      </w:r>
-      <w:bookmarkEnd w:id="4"/>
-    </w:p>
-    <w:p>
-      <w:pPr>
-        <w:spacing w:after="0"/>
-        <w:ind w:firstLine="709"/>
-        <w:jc w:val="both"/>
         <w:rPr>
           <w:rFonts w:ascii="Times New Roman" w:eastAsia="Times New Roman" w:hAnsi="Times New Roman" w:cs="Times New Roman"/>
           <w:sz w:val="28"/>
           <w:szCs w:val="28"/>
         </w:rPr>
-      </w:pPr>
-      <w:r>
-        <w:rPr>
-          <w:rFonts w:ascii="Times New Roman" w:eastAsia="Times New Roman" w:hAnsi="Times New Roman" w:cs="Times New Roman"/>
-          <w:sz w:val="28"/>
-          <w:szCs w:val="28"/>
-        </w:rPr>
-        <w:t>В результате выполнения</w:t>
-      </w:r>
-      <w:r>
-        <w:rPr>
-          <w:rFonts w:ascii="Times New Roman" w:eastAsia="Times New Roman" w:hAnsi="Times New Roman" w:cs="Times New Roman"/>
-          <w:sz w:val="28"/>
-          <w:szCs w:val="28"/>
-        </w:rPr>
-        <w:t xml:space="preserve"> </w:t>
-      </w:r>
-      <w:r>
-        <w:rPr>
-          <w:rFonts w:ascii="Times New Roman" w:eastAsia="Times New Roman" w:hAnsi="Times New Roman" w:cs="Times New Roman"/>
-          <w:sz w:val="28"/>
-          <w:szCs w:val="28"/>
-        </w:rPr>
         <w:t xml:space="preserve">лабораторной работы была разработана программа с использованием </w:t>
       </w:r>
+      <w:proofErr w:type="spellStart"/>
       <w:r>
         <w:rPr>
           <w:rFonts w:ascii="Times New Roman" w:eastAsia="Times New Roman" w:hAnsi="Times New Roman" w:cs="Times New Roman"/>
@@ -2653,6 +2852,7 @@
         </w:rPr>
         <w:t>DOSBo</w:t>
       </w:r>
+      <w:proofErr w:type="spellEnd"/>
       <w:r>
         <w:rPr>
           <w:rFonts w:ascii="Times New Roman" w:eastAsia="Times New Roman" w:hAnsi="Times New Roman" w:cs="Times New Roman"/>
@@ -2672,6 +2872,7 @@
         </w:rPr>
         <w:t xml:space="preserve">, </w:t>
       </w:r>
+      <w:proofErr w:type="spellStart"/>
       <w:r>
         <w:rPr>
           <w:rFonts w:ascii="Times New Roman" w:eastAsia="Times New Roman" w:hAnsi="Times New Roman" w:cs="Times New Roman"/>
@@ -2694,6 +2895,7 @@
         </w:rPr>
         <w:t>asm</w:t>
       </w:r>
+      <w:proofErr w:type="spellEnd"/>
       <w:r>
         <w:rPr>
           <w:rFonts w:ascii="Times New Roman" w:eastAsia="Times New Roman" w:hAnsi="Times New Roman" w:cs="Times New Roman"/>
@@ -2770,6 +2972,19 @@
         </w:rPr>
         <w:t>.</w:t>
       </w:r>
+    </w:p>
+    <w:p>
+      <w:pPr>
+        <w:spacing w:after="0" w:line="259" w:lineRule="auto"/>
+        <w:ind w:firstLine="709"/>
+        <w:contextualSpacing/>
+        <w:jc w:val="both"/>
+        <w:rPr>
+          <w:rFonts w:ascii="Times New Roman" w:eastAsia="Times New Roman" w:hAnsi="Times New Roman" w:cs="Times New Roman"/>
+          <w:sz w:val="28"/>
+          <w:szCs w:val="28"/>
+        </w:rPr>
+      </w:pPr>
     </w:p>
     <w:sectPr>
       <w:footerReference w:type="default" r:id="rId10"/>
@@ -4485,7 +4700,6 @@
       <w:bCs/>
       <w:sz w:val="27"/>
       <w:szCs w:val="27"/>
-      <w:lang/>
     </w:rPr>
   </w:style>
   <w:style w:type="paragraph" w:styleId="4">
@@ -4624,7 +4838,6 @@
       <w:bCs/>
       <w:sz w:val="27"/>
       <w:szCs w:val="27"/>
-      <w:lang/>
     </w:rPr>
   </w:style>
   <w:style w:type="character" w:customStyle="1" w:styleId="40">
@@ -4653,7 +4866,6 @@
       <w:rFonts w:ascii="Times New Roman" w:eastAsia="Times New Roman" w:hAnsi="Times New Roman" w:cs="Times New Roman"/>
       <w:sz w:val="24"/>
       <w:szCs w:val="24"/>
-      <w:lang/>
     </w:rPr>
   </w:style>
   <w:style w:type="paragraph" w:customStyle="1" w:styleId="Heading">
@@ -4686,7 +4898,6 @@
       <w:rFonts w:ascii="Times New Roman" w:eastAsia="Times New Roman" w:hAnsi="Times New Roman" w:cs="Times New Roman"/>
       <w:sz w:val="24"/>
       <w:szCs w:val="24"/>
-      <w:lang/>
     </w:rPr>
   </w:style>
   <w:style w:type="paragraph" w:styleId="ac">
@@ -4889,9 +5100,6 @@
       <w:spacing w:line="259" w:lineRule="auto"/>
       <w:outlineLvl w:val="9"/>
     </w:pPr>
-    <w:rPr>
-      <w:lang/>
-    </w:rPr>
   </w:style>
   <w:style w:type="paragraph" w:styleId="12">
     <w:name w:val="toc 1"/>

</xml_diff>